<commit_message>
Add more update on Lab11
</commit_message>
<xml_diff>
--- a/Courses/MPP/Assignments/Lab11 - Solution/Lab11 - Solution/prob1/Prob1-AnalizeProblem.docx
+++ b/Courses/MPP/Assignments/Lab11 - Solution/Lab11 - Solution/prob1/Prob1-AnalizeProblem.docx
@@ -661,59 +661,137 @@
       <w:pPr>
         <w:ind w:left="1440"/>
         <w:rPr>
+          <w:rFonts w:ascii="Helvetica" w:hAnsi="Helvetica" w:cs="Helvetica"/>
+          <w:color w:val="FF0000"/>
+          <w:kern w:val="0"/>
+        </w:rPr>
+      </w:pPr>
+      <w:proofErr w:type="spellStart"/>
+      <w:proofErr w:type="gramStart"/>
+      <w:r>
+        <w:rPr>
+          <w:rFonts w:ascii="Helvetica" w:hAnsi="Helvetica" w:cs="Helvetica"/>
+          <w:kern w:val="0"/>
+        </w:rPr>
+        <w:t>nums.add</w:t>
+      </w:r>
+      <w:proofErr w:type="spellEnd"/>
+      <w:r>
+        <w:rPr>
+          <w:rFonts w:ascii="Helvetica" w:hAnsi="Helvetica" w:cs="Helvetica"/>
+          <w:kern w:val="0"/>
+        </w:rPr>
+        <w:t>(</w:t>
+      </w:r>
+      <w:proofErr w:type="gramEnd"/>
+      <w:r>
+        <w:rPr>
+          <w:rFonts w:ascii="Helvetica" w:hAnsi="Helvetica" w:cs="Helvetica"/>
+          <w:kern w:val="0"/>
+        </w:rPr>
+        <w:t>3.14);</w:t>
+      </w:r>
+      <w:r>
+        <w:rPr>
+          <w:rFonts w:ascii="Helvetica" w:hAnsi="Helvetica" w:cs="Helvetica"/>
+          <w:kern w:val="0"/>
+          <w:lang w:val="vi-VN"/>
+        </w:rPr>
+        <w:t xml:space="preserve">  </w:t>
+      </w:r>
+      <w:r>
+        <w:rPr>
+          <w:rFonts w:ascii="Helvetica" w:hAnsi="Helvetica" w:cs="Helvetica"/>
+          <w:color w:val="FF0000"/>
+          <w:kern w:val="0"/>
+          <w:lang w:val="vi-VN"/>
+        </w:rPr>
+        <w:t>// The compiler err</w:t>
+      </w:r>
+      <w:r>
+        <w:rPr>
+          <w:rFonts w:ascii="Helvetica" w:hAnsi="Helvetica" w:cs="Helvetica"/>
+          <w:color w:val="FF0000"/>
+          <w:kern w:val="0"/>
+        </w:rPr>
+        <w:t>or will be occurred here where extend wildcard is not allowed to add element.</w:t>
+      </w:r>
+    </w:p>
+    <w:p>
+      <w:pPr>
+        <w:ind w:left="1440"/>
+        <w:rPr>
+          <w:rFonts w:ascii="Helvetica" w:hAnsi="Helvetica" w:cs="Helvetica"/>
+          <w:color w:val="FF0000"/>
+          <w:kern w:val="0"/>
+        </w:rPr>
+      </w:pPr>
+    </w:p>
+    <w:p>
+      <w:pPr>
+        <w:ind w:left="1440"/>
+        <w:rPr>
+          <w:rFonts w:ascii="Helvetica" w:hAnsi="Helvetica" w:cs="Helvetica"/>
+          <w:color w:val="FF0000"/>
+          <w:kern w:val="0"/>
+        </w:rPr>
+      </w:pPr>
+    </w:p>
+    <w:p>
+      <w:pPr>
+        <w:ind w:left="1440"/>
+        <w:rPr>
           <w:b/>
           <w:bCs/>
         </w:rPr>
       </w:pPr>
-      <w:proofErr w:type="spellStart"/>
-      <w:proofErr w:type="gramStart"/>
-      <w:r>
-        <w:rPr>
-          <w:rFonts w:ascii="Helvetica" w:hAnsi="Helvetica" w:cs="Helvetica"/>
-          <w:kern w:val="0"/>
-        </w:rPr>
-        <w:t>nums.add</w:t>
-      </w:r>
-      <w:proofErr w:type="spellEnd"/>
-      <w:r>
-        <w:rPr>
-          <w:rFonts w:ascii="Helvetica" w:hAnsi="Helvetica" w:cs="Helvetica"/>
-          <w:kern w:val="0"/>
-        </w:rPr>
-        <w:t>(</w:t>
-      </w:r>
-      <w:proofErr w:type="gramEnd"/>
-      <w:r>
-        <w:rPr>
-          <w:rFonts w:ascii="Helvetica" w:hAnsi="Helvetica" w:cs="Helvetica"/>
-          <w:kern w:val="0"/>
-        </w:rPr>
-        <w:t>3.14);</w:t>
-      </w:r>
-      <w:r>
-        <w:rPr>
-          <w:rFonts w:ascii="Helvetica" w:hAnsi="Helvetica" w:cs="Helvetica"/>
-          <w:kern w:val="0"/>
-          <w:lang w:val="vi-VN"/>
-        </w:rPr>
-        <w:t xml:space="preserve">  </w:t>
-      </w:r>
-      <w:r>
-        <w:rPr>
-          <w:rFonts w:ascii="Helvetica" w:hAnsi="Helvetica" w:cs="Helvetica"/>
-          <w:color w:val="FF0000"/>
-          <w:kern w:val="0"/>
-          <w:lang w:val="vi-VN"/>
-        </w:rPr>
-        <w:t>// The compiler err</w:t>
-      </w:r>
-      <w:r>
-        <w:rPr>
-          <w:rFonts w:ascii="Helvetica" w:hAnsi="Helvetica" w:cs="Helvetica"/>
-          <w:color w:val="FF0000"/>
-          <w:kern w:val="0"/>
-        </w:rPr>
-        <w:t>or will be occurred here where extend wildcard is not allowed to add element.</w:t>
+      <w:r>
+        <w:rPr>
+          <w:b/>
+          <w:bCs/>
+          <w:noProof/>
+        </w:rPr>
+        <w:drawing>
+          <wp:inline distT="0" distB="0" distL="0" distR="0" wp14:anchorId="6E215FA2" wp14:editId="307AA120">
+            <wp:extent cx="5510787" cy="3096285"/>
+            <wp:effectExtent l="0" t="0" r="1270" b="2540"/>
+            <wp:docPr id="816473009" name="Picture 2" descr="A diagram of a list&#10;&#10;Description automatically generated"/>
+            <wp:cNvGraphicFramePr>
+              <a:graphicFrameLocks xmlns:a="http://schemas.openxmlformats.org/drawingml/2006/main" noChangeAspect="1"/>
+            </wp:cNvGraphicFramePr>
+            <a:graphic xmlns:a="http://schemas.openxmlformats.org/drawingml/2006/main">
+              <a:graphicData uri="http://schemas.openxmlformats.org/drawingml/2006/picture">
+                <pic:pic xmlns:pic="http://schemas.openxmlformats.org/drawingml/2006/picture">
+                  <pic:nvPicPr>
+                    <pic:cNvPr id="816473009" name="Picture 2" descr="A diagram of a list&#10;&#10;Description automatically generated"/>
+                    <pic:cNvPicPr/>
+                  </pic:nvPicPr>
+                  <pic:blipFill>
+                    <a:blip r:embed="rId5" cstate="print">
+                      <a:extLst>
+                        <a:ext uri="{28A0092B-C50C-407E-A947-70E740481C1C}">
+                          <a14:useLocalDpi xmlns:a14="http://schemas.microsoft.com/office/drawing/2010/main" val="0"/>
+                        </a:ext>
+                      </a:extLst>
+                    </a:blip>
+                    <a:stretch>
+                      <a:fillRect/>
+                    </a:stretch>
+                  </pic:blipFill>
+                  <pic:spPr>
+                    <a:xfrm>
+                      <a:off x="0" y="0"/>
+                      <a:ext cx="5536842" cy="3110924"/>
+                    </a:xfrm>
+                    <a:prstGeom prst="rect">
+                      <a:avLst/>
+                    </a:prstGeom>
+                  </pic:spPr>
+                </pic:pic>
+              </a:graphicData>
+            </a:graphic>
+          </wp:inline>
+        </w:drawing>
       </w:r>
     </w:p>
     <w:sectPr>

</xml_diff>